<commit_message>
Working on table replacer
</commit_message>
<xml_diff>
--- a/DocXToPdfConverter/Test-Template.docx
+++ b/DocXToPdfConverter/Test-Template.docx
@@ -55,11 +55,9 @@
                             <w:r>
                               <w:t>++</w:t>
                             </w:r>
-                            <w:proofErr w:type="spellStart"/>
                             <w:r>
                               <w:t>QRCode</w:t>
                             </w:r>
-                            <w:proofErr w:type="spellEnd"/>
                             <w:r>
                               <w:t>++</w:t>
                             </w:r>
@@ -94,11 +92,9 @@
                       <w:r>
                         <w:t>++</w:t>
                       </w:r>
-                      <w:proofErr w:type="spellStart"/>
                       <w:r>
                         <w:t>QRCode</w:t>
                       </w:r>
-                      <w:proofErr w:type="spellEnd"/>
                       <w:r>
                         <w:t>++</w:t>
                       </w:r>
@@ -180,18 +176,14 @@
         </w:r>
       </w:hyperlink>
     </w:p>
-    <w:p/>
-    <w:p>
+    <w:p>
+      <w:pPr>
+        <w:rPr>
+          <w:lang w:val="en-US"/>
+        </w:rPr>
+      </w:pPr>
       <w:bookmarkStart w:id="0" w:name="_GoBack"/>
       <w:bookmarkEnd w:id="0"/>
-    </w:p>
-    <w:p/>
-    <w:p>
-      <w:pPr>
-        <w:rPr>
-          <w:lang w:val="en-US"/>
-        </w:rPr>
-      </w:pPr>
       <w:r>
         <w:rPr>
           <w:lang w:val="en-US"/>
@@ -318,7 +310,6 @@
         </w:rPr>
         <w:t>##</w:t>
       </w:r>
-      <w:proofErr w:type="spellStart"/>
       <w:r>
         <w:rPr>
           <w:lang w:val="en-US"/>
@@ -337,7 +328,6 @@
         </w:rPr>
         <w:t>o</w:t>
       </w:r>
-      <w:proofErr w:type="spellEnd"/>
       <w:r>
         <w:rPr>
           <w:lang w:val="en-US"/>
@@ -411,11 +401,15 @@
           <w:p>
             <w:pPr>
               <w:rPr>
+                <w:b/>
+                <w:bCs/>
                 <w:lang w:val="en-US"/>
               </w:rPr>
             </w:pPr>
             <w:r>
               <w:rPr>
+                <w:b/>
+                <w:bCs/>
                 <w:lang w:val="en-US"/>
               </w:rPr>
               <w:t>Qty</w:t>
@@ -429,11 +423,15 @@
           <w:p>
             <w:pPr>
               <w:rPr>
+                <w:b/>
+                <w:bCs/>
                 <w:lang w:val="en-US"/>
               </w:rPr>
             </w:pPr>
             <w:r>
               <w:rPr>
+                <w:b/>
+                <w:bCs/>
                 <w:lang w:val="en-US"/>
               </w:rPr>
               <w:t>Product</w:t>
@@ -447,11 +445,15 @@
           <w:p>
             <w:pPr>
               <w:rPr>
+                <w:b/>
+                <w:bCs/>
                 <w:lang w:val="en-US"/>
               </w:rPr>
             </w:pPr>
             <w:r>
               <w:rPr>
+                <w:b/>
+                <w:bCs/>
                 <w:lang w:val="en-US"/>
               </w:rPr>
               <w:t>Price</w:t>
@@ -466,6 +468,7 @@
           </w:tcPr>
           <w:p>
             <w:pPr>
+              <w:jc w:val="right"/>
               <w:rPr>
                 <w:lang w:val="en-US"/>
               </w:rPr>
@@ -474,7 +477,7 @@
               <w:rPr>
                 <w:lang w:val="en-US"/>
               </w:rPr>
-              <w:t>##</w:t>
+              <w:t>==</w:t>
             </w:r>
             <w:r>
               <w:rPr>
@@ -486,7 +489,7 @@
               <w:rPr>
                 <w:lang w:val="en-US"/>
               </w:rPr>
-              <w:t>##</w:t>
+              <w:t>==</w:t>
             </w:r>
           </w:p>
         </w:tc>
@@ -504,7 +507,7 @@
               <w:rPr>
                 <w:lang w:val="en-US"/>
               </w:rPr>
-              <w:t>##</w:t>
+              <w:t>==</w:t>
             </w:r>
             <w:r>
               <w:rPr>
@@ -516,7 +519,7 @@
               <w:rPr>
                 <w:lang w:val="en-US"/>
               </w:rPr>
-              <w:t>##</w:t>
+              <w:t>==</w:t>
             </w:r>
           </w:p>
         </w:tc>
@@ -526,6 +529,7 @@
           </w:tcPr>
           <w:p>
             <w:pPr>
+              <w:jc w:val="right"/>
               <w:rPr>
                 <w:lang w:val="en-US"/>
               </w:rPr>
@@ -534,7 +538,7 @@
               <w:rPr>
                 <w:lang w:val="en-US"/>
               </w:rPr>
-              <w:t>##</w:t>
+              <w:t>==</w:t>
             </w:r>
             <w:r>
               <w:rPr>
@@ -546,7 +550,7 @@
               <w:rPr>
                 <w:lang w:val="en-US"/>
               </w:rPr>
-              <w:t>##</w:t>
+              <w:t>==</w:t>
             </w:r>
           </w:p>
         </w:tc>
@@ -588,6 +592,7 @@
           </w:tcPr>
           <w:p>
             <w:pPr>
+              <w:jc w:val="right"/>
               <w:rPr>
                 <w:lang w:val="en-US"/>
               </w:rPr>
@@ -646,14 +651,12 @@
         </w:rPr>
         <w:t>++</w:t>
       </w:r>
-      <w:proofErr w:type="spellStart"/>
       <w:r>
         <w:rPr>
           <w:lang w:val="en-US"/>
         </w:rPr>
         <w:t>ProductImage</w:t>
       </w:r>
-      <w:proofErr w:type="spellEnd"/>
       <w:r>
         <w:rPr>
           <w:lang w:val="en-US"/>
@@ -671,6 +674,296 @@
     <w:p>
       <w:pPr>
         <w:rPr>
+          <w:sz w:val="16"/>
+          <w:szCs w:val="16"/>
+          <w:lang w:val="en-US"/>
+        </w:rPr>
+      </w:pPr>
+      <w:r>
+        <w:rPr>
+          <w:sz w:val="16"/>
+          <w:szCs w:val="16"/>
+          <w:lang w:val="en-US"/>
+        </w:rPr>
+        <w:t>And here a table how you can contact us:</w:t>
+      </w:r>
+    </w:p>
+    <w:tbl>
+      <w:tblPr>
+        <w:tblStyle w:val="Tabellenraster"/>
+        <w:tblW w:w="0" w:type="auto"/>
+        <w:tblLook w:val="04A0" w:firstRow="1" w:lastRow="0" w:firstColumn="1" w:lastColumn="0" w:noHBand="0" w:noVBand="1"/>
+      </w:tblPr>
+      <w:tblGrid>
+        <w:gridCol w:w="2263"/>
+        <w:gridCol w:w="2388"/>
+        <w:gridCol w:w="2100"/>
+        <w:gridCol w:w="2311"/>
+      </w:tblGrid>
+      <w:tr>
+        <w:tc>
+          <w:tcPr>
+            <w:tcW w:w="2263" w:type="dxa"/>
+          </w:tcPr>
+          <w:p>
+            <w:pPr>
+              <w:rPr>
+                <w:b/>
+                <w:bCs/>
+                <w:sz w:val="16"/>
+                <w:szCs w:val="16"/>
+                <w:lang w:val="en-US"/>
+              </w:rPr>
+            </w:pPr>
+            <w:r>
+              <w:rPr>
+                <w:b/>
+                <w:bCs/>
+                <w:sz w:val="16"/>
+                <w:szCs w:val="16"/>
+                <w:lang w:val="en-US"/>
+              </w:rPr>
+              <w:t>Name</w:t>
+            </w:r>
+          </w:p>
+        </w:tc>
+        <w:tc>
+          <w:tcPr>
+            <w:tcW w:w="2388" w:type="dxa"/>
+          </w:tcPr>
+          <w:p>
+            <w:pPr>
+              <w:rPr>
+                <w:b/>
+                <w:bCs/>
+                <w:sz w:val="16"/>
+                <w:szCs w:val="16"/>
+                <w:lang w:val="en-US"/>
+              </w:rPr>
+            </w:pPr>
+            <w:r>
+              <w:rPr>
+                <w:b/>
+                <w:bCs/>
+                <w:sz w:val="16"/>
+                <w:szCs w:val="16"/>
+                <w:lang w:val="en-US"/>
+              </w:rPr>
+              <w:t>Department</w:t>
+            </w:r>
+          </w:p>
+        </w:tc>
+        <w:tc>
+          <w:tcPr>
+            <w:tcW w:w="2100" w:type="dxa"/>
+          </w:tcPr>
+          <w:p>
+            <w:pPr>
+              <w:rPr>
+                <w:b/>
+                <w:bCs/>
+                <w:sz w:val="16"/>
+                <w:szCs w:val="16"/>
+                <w:lang w:val="en-US"/>
+              </w:rPr>
+            </w:pPr>
+            <w:r>
+              <w:rPr>
+                <w:b/>
+                <w:bCs/>
+                <w:sz w:val="16"/>
+                <w:szCs w:val="16"/>
+                <w:lang w:val="en-US"/>
+              </w:rPr>
+              <w:t>Responsibility</w:t>
+            </w:r>
+          </w:p>
+        </w:tc>
+        <w:tc>
+          <w:tcPr>
+            <w:tcW w:w="2311" w:type="dxa"/>
+          </w:tcPr>
+          <w:p>
+            <w:pPr>
+              <w:rPr>
+                <w:b/>
+                <w:bCs/>
+                <w:sz w:val="16"/>
+                <w:szCs w:val="16"/>
+                <w:lang w:val="en-US"/>
+              </w:rPr>
+            </w:pPr>
+            <w:r>
+              <w:rPr>
+                <w:b/>
+                <w:bCs/>
+                <w:sz w:val="16"/>
+                <w:szCs w:val="16"/>
+                <w:lang w:val="en-US"/>
+              </w:rPr>
+              <w:t>Telephone number</w:t>
+            </w:r>
+          </w:p>
+        </w:tc>
+      </w:tr>
+      <w:tr>
+        <w:tc>
+          <w:tcPr>
+            <w:tcW w:w="2263" w:type="dxa"/>
+          </w:tcPr>
+          <w:p>
+            <w:pPr>
+              <w:rPr>
+                <w:sz w:val="16"/>
+                <w:szCs w:val="16"/>
+                <w:lang w:val="en-US"/>
+              </w:rPr>
+            </w:pPr>
+            <w:r>
+              <w:rPr>
+                <w:sz w:val="16"/>
+                <w:szCs w:val="16"/>
+                <w:lang w:val="en-US"/>
+              </w:rPr>
+              <w:t>==</w:t>
+            </w:r>
+            <w:r>
+              <w:rPr>
+                <w:sz w:val="16"/>
+                <w:szCs w:val="16"/>
+                <w:lang w:val="en-US"/>
+              </w:rPr>
+              <w:t>Name</w:t>
+            </w:r>
+            <w:r>
+              <w:rPr>
+                <w:sz w:val="16"/>
+                <w:szCs w:val="16"/>
+                <w:lang w:val="en-US"/>
+              </w:rPr>
+              <w:t>==</w:t>
+            </w:r>
+          </w:p>
+        </w:tc>
+        <w:tc>
+          <w:tcPr>
+            <w:tcW w:w="2388" w:type="dxa"/>
+          </w:tcPr>
+          <w:p>
+            <w:pPr>
+              <w:rPr>
+                <w:sz w:val="16"/>
+                <w:szCs w:val="16"/>
+                <w:lang w:val="en-US"/>
+              </w:rPr>
+            </w:pPr>
+            <w:r>
+              <w:rPr>
+                <w:sz w:val="16"/>
+                <w:szCs w:val="16"/>
+                <w:lang w:val="en-US"/>
+              </w:rPr>
+              <w:t>==</w:t>
+            </w:r>
+            <w:r>
+              <w:rPr>
+                <w:sz w:val="16"/>
+                <w:szCs w:val="16"/>
+                <w:lang w:val="en-US"/>
+              </w:rPr>
+              <w:t>Department</w:t>
+            </w:r>
+            <w:r>
+              <w:rPr>
+                <w:sz w:val="16"/>
+                <w:szCs w:val="16"/>
+                <w:lang w:val="en-US"/>
+              </w:rPr>
+              <w:t>==</w:t>
+            </w:r>
+          </w:p>
+        </w:tc>
+        <w:tc>
+          <w:tcPr>
+            <w:tcW w:w="2100" w:type="dxa"/>
+          </w:tcPr>
+          <w:p>
+            <w:pPr>
+              <w:rPr>
+                <w:sz w:val="16"/>
+                <w:szCs w:val="16"/>
+                <w:lang w:val="en-US"/>
+              </w:rPr>
+            </w:pPr>
+            <w:r>
+              <w:rPr>
+                <w:sz w:val="16"/>
+                <w:szCs w:val="16"/>
+                <w:lang w:val="en-US"/>
+              </w:rPr>
+              <w:t>==Responsibility==</w:t>
+            </w:r>
+          </w:p>
+        </w:tc>
+        <w:tc>
+          <w:tcPr>
+            <w:tcW w:w="2311" w:type="dxa"/>
+          </w:tcPr>
+          <w:p>
+            <w:pPr>
+              <w:rPr>
+                <w:sz w:val="16"/>
+                <w:szCs w:val="16"/>
+                <w:lang w:val="en-US"/>
+              </w:rPr>
+            </w:pPr>
+            <w:r>
+              <w:rPr>
+                <w:sz w:val="16"/>
+                <w:szCs w:val="16"/>
+                <w:lang w:val="en-US"/>
+              </w:rPr>
+              <w:t>==</w:t>
+            </w:r>
+            <w:r>
+              <w:rPr>
+                <w:sz w:val="16"/>
+                <w:szCs w:val="16"/>
+                <w:lang w:val="en-US"/>
+              </w:rPr>
+              <w:t>Telephone number</w:t>
+            </w:r>
+            <w:r>
+              <w:rPr>
+                <w:sz w:val="16"/>
+                <w:szCs w:val="16"/>
+                <w:lang w:val="en-US"/>
+              </w:rPr>
+              <w:t>==</w:t>
+            </w:r>
+          </w:p>
+        </w:tc>
+      </w:tr>
+    </w:tbl>
+    <w:p>
+      <w:pPr>
+        <w:rPr>
+          <w:sz w:val="16"/>
+          <w:szCs w:val="16"/>
+          <w:lang w:val="en-US"/>
+        </w:rPr>
+      </w:pPr>
+    </w:p>
+    <w:p>
+      <w:pPr>
+        <w:rPr>
+          <w:lang w:val="en-US"/>
+        </w:rPr>
+      </w:pPr>
+    </w:p>
+    <w:p>
+      <w:pPr>
+        <w:rPr>
           <w:lang w:val="en-US"/>
         </w:rPr>
       </w:pPr>
@@ -700,20 +993,6 @@
         </w:rPr>
         <w:t>Sales Department</w:t>
       </w:r>
-    </w:p>
-    <w:p>
-      <w:pPr>
-        <w:rPr>
-          <w:lang w:val="en-US"/>
-        </w:rPr>
-      </w:pPr>
-    </w:p>
-    <w:p>
-      <w:pPr>
-        <w:rPr>
-          <w:lang w:val="en-US"/>
-        </w:rPr>
-      </w:pPr>
     </w:p>
     <w:p>
       <w:pPr>

</xml_diff>